<commit_message>
feat: increase amount of address_addition fields to 3
drive-by change: Also fix requiredness of address fields in frontend
</commit_message>
<xml_diff>
--- a/api/mysagw/identity/templates/identity-labels.docx
+++ b/api/mysagw/identity/templates/identity-labels.docx
@@ -74,27 +74,7 @@
                 <w:szCs w:val="20"/>
                 <w:lang w:val="en-US"/>
               </w:rPr>
-              <w:t xml:space="preserve"> in </w:t>
-            </w:r>
-            <w:r>
-              <w:rPr>
-                <w:b/>
-                <w:bCs/>
-                <w:sz w:val="20"/>
-                <w:szCs w:val="20"/>
-                <w:lang w:val="en-US"/>
-              </w:rPr>
-              <w:t>identities</w:t>
-            </w:r>
-            <w:r>
-              <w:rPr>
-                <w:b/>
-                <w:bCs/>
-                <w:sz w:val="20"/>
-                <w:szCs w:val="20"/>
-                <w:lang w:val="en-US"/>
-              </w:rPr>
-              <w:t xml:space="preserve"> %}</w:t>
+              <w:t xml:space="preserve"> in identities %}</w:t>
             </w:r>
           </w:p>
         </w:tc>
@@ -142,21 +122,7 @@
                 <w:sz w:val="20"/>
                 <w:szCs w:val="20"/>
               </w:rPr>
-              <w:t xml:space="preserve"> in </w:t>
-            </w:r>
-            <w:r>
-              <w:rPr>
-                <w:sz w:val="20"/>
-                <w:szCs w:val="20"/>
-              </w:rPr>
-              <w:t>addrs</w:t>
-            </w:r>
-            <w:r>
-              <w:rPr>
-                <w:sz w:val="20"/>
-                <w:szCs w:val="20"/>
-              </w:rPr>
-              <w:t xml:space="preserve"> %}</w:t>
+              <w:t xml:space="preserve"> in addrs %}</w:t>
             </w:r>
           </w:p>
         </w:tc>
@@ -202,6 +168,108 @@
                 <w:sz w:val="20"/>
                 <w:szCs w:val="20"/>
               </w:rPr>
+              <w:t xml:space="preserve">{% endif %}{{ </w:t>
+            </w:r>
+            <w:r>
+              <w:rPr>
+                <w:rFonts w:eastAsia="Droid Sans Fallback" w:cs="FreeSans"/>
+                <w:color w:val="00000A"/>
+                <w:sz w:val="20"/>
+                <w:szCs w:val="20"/>
+                <w:lang w:val="cs-CZ" w:eastAsia="zh-CN" w:bidi="hi-IN"/>
+              </w:rPr>
+              <w:t>addr.first_name</w:t>
+            </w:r>
+            <w:r>
+              <w:rPr>
+                <w:sz w:val="20"/>
+                <w:szCs w:val="20"/>
+              </w:rPr>
+              <w:t xml:space="preserve"> }} {{ addr.last_name }}</w:t>
+            </w:r>
+          </w:p>
+          <w:p>
+            <w:pPr>
+              <w:pStyle w:val="Obsahtabulky"/>
+              <w:widowControl w:val="false"/>
+              <w:rPr>
+                <w:sz w:val="20"/>
+                <w:szCs w:val="20"/>
+              </w:rPr>
+            </w:pPr>
+            <w:r>
+              <w:rPr>
+                <w:sz w:val="20"/>
+                <w:szCs w:val="20"/>
+              </w:rPr>
+              <w:t xml:space="preserve">{% </w:t>
+            </w:r>
+            <w:r>
+              <w:rPr>
+                <w:rFonts w:eastAsia="Droid Sans Fallback" w:cs="FreeSans"/>
+                <w:color w:val="00000A"/>
+                <w:sz w:val="20"/>
+                <w:szCs w:val="20"/>
+                <w:lang w:val="cs-CZ" w:eastAsia="zh-CN" w:bidi="hi-IN"/>
+              </w:rPr>
+              <w:t>if addr.address_addition_1</w:t>
+            </w:r>
+            <w:r>
+              <w:rPr>
+                <w:sz w:val="20"/>
+                <w:szCs w:val="20"/>
+              </w:rPr>
+              <w:t xml:space="preserve"> %}{{ addr.address_addition_1 }}</w:t>
+            </w:r>
+          </w:p>
+          <w:p>
+            <w:pPr>
+              <w:pStyle w:val="Obsahtabulky"/>
+              <w:widowControl w:val="false"/>
+              <w:rPr>
+                <w:sz w:val="20"/>
+                <w:szCs w:val="20"/>
+              </w:rPr>
+            </w:pPr>
+            <w:r>
+              <w:rPr>
+                <w:sz w:val="20"/>
+                <w:szCs w:val="20"/>
+              </w:rPr>
+              <w:t xml:space="preserve">{% endif %}{% </w:t>
+            </w:r>
+            <w:r>
+              <w:rPr>
+                <w:rFonts w:eastAsia="Droid Sans Fallback" w:cs="FreeSans"/>
+                <w:color w:val="00000A"/>
+                <w:sz w:val="20"/>
+                <w:szCs w:val="20"/>
+                <w:lang w:val="cs-CZ" w:eastAsia="zh-CN" w:bidi="hi-IN"/>
+              </w:rPr>
+              <w:t>if addr.address_addition_2</w:t>
+            </w:r>
+            <w:r>
+              <w:rPr>
+                <w:sz w:val="20"/>
+                <w:szCs w:val="20"/>
+              </w:rPr>
+              <w:t xml:space="preserve"> %}{{ addr.address_addition_2 }}</w:t>
+            </w:r>
+          </w:p>
+          <w:p>
+            <w:pPr>
+              <w:pStyle w:val="Obsahtabulky"/>
+              <w:widowControl w:val="false"/>
+              <w:rPr>
+                <w:sz w:val="20"/>
+                <w:szCs w:val="20"/>
+              </w:rPr>
+            </w:pPr>
+            <w:r>
+              <w:rPr>
+                <w:sz w:val="20"/>
+                <w:szCs w:val="20"/>
+              </w:rPr>
               <w:t>{% endif %}</w:t>
             </w:r>
             <w:r>
@@ -209,7 +277,14 @@
                 <w:sz w:val="20"/>
                 <w:szCs w:val="20"/>
               </w:rPr>
-              <w:t xml:space="preserve">{{ </w:t>
+              <w:t>{</w:t>
+            </w:r>
+            <w:r>
+              <w:rPr>
+                <w:sz w:val="20"/>
+                <w:szCs w:val="20"/>
+              </w:rPr>
+              <w:t xml:space="preserve">% </w:t>
             </w:r>
             <w:r>
               <w:rPr>
@@ -219,38 +294,48 @@
                 <w:szCs w:val="20"/>
                 <w:lang w:val="cs-CZ" w:eastAsia="zh-CN" w:bidi="hi-IN"/>
               </w:rPr>
-              <w:t>addr.first_name</w:t>
-            </w:r>
-            <w:r>
-              <w:rPr>
-                <w:sz w:val="20"/>
-                <w:szCs w:val="20"/>
-              </w:rPr>
-              <w:t xml:space="preserve"> }} </w:t>
-            </w:r>
-            <w:r>
-              <w:rPr>
-                <w:sz w:val="20"/>
-                <w:szCs w:val="20"/>
-              </w:rPr>
-              <w:t>{{ addr.last_name }}</w:t>
-            </w:r>
-          </w:p>
-          <w:p>
-            <w:pPr>
-              <w:pStyle w:val="Obsahtabulky"/>
-              <w:widowControl w:val="false"/>
-              <w:rPr>
-                <w:sz w:val="20"/>
-                <w:szCs w:val="20"/>
-              </w:rPr>
-            </w:pPr>
-            <w:r>
-              <w:rPr>
-                <w:sz w:val="20"/>
-                <w:szCs w:val="20"/>
-              </w:rPr>
-              <w:t xml:space="preserve">{% </w:t>
+              <w:t>if addr.address_addition_3</w:t>
+            </w:r>
+            <w:r>
+              <w:rPr>
+                <w:sz w:val="20"/>
+                <w:szCs w:val="20"/>
+              </w:rPr>
+              <w:t xml:space="preserve"> %}{{ addr.address_addition_3 }}</w:t>
+            </w:r>
+          </w:p>
+          <w:p>
+            <w:pPr>
+              <w:pStyle w:val="Obsahtabulky"/>
+              <w:widowControl w:val="false"/>
+              <w:rPr>
+                <w:sz w:val="20"/>
+                <w:szCs w:val="20"/>
+              </w:rPr>
+            </w:pPr>
+            <w:r>
+              <w:rPr>
+                <w:sz w:val="20"/>
+                <w:szCs w:val="20"/>
+              </w:rPr>
+              <w:t>{% endif %}{% if addr.po_box %}Postfach {{ addr.po_box }}</w:t>
+            </w:r>
+          </w:p>
+          <w:p>
+            <w:pPr>
+              <w:pStyle w:val="Obsahtabulky"/>
+              <w:widowControl w:val="false"/>
+              <w:rPr>
+                <w:sz w:val="20"/>
+                <w:szCs w:val="20"/>
+              </w:rPr>
+            </w:pPr>
+            <w:r>
+              <w:rPr>
+                <w:sz w:val="20"/>
+                <w:szCs w:val="20"/>
+              </w:rPr>
+              <w:t>{% endif %}{{ addr.</w:t>
             </w:r>
             <w:r>
               <w:rPr>
@@ -260,48 +345,31 @@
                 <w:szCs w:val="20"/>
                 <w:lang w:val="cs-CZ" w:eastAsia="zh-CN" w:bidi="hi-IN"/>
               </w:rPr>
-              <w:t>if addr.address_addition</w:t>
-            </w:r>
-            <w:r>
-              <w:rPr>
-                <w:sz w:val="20"/>
-                <w:szCs w:val="20"/>
-              </w:rPr>
-              <w:t xml:space="preserve"> %}{{ addr.address_addition }}</w:t>
-            </w:r>
-          </w:p>
-          <w:p>
-            <w:pPr>
-              <w:pStyle w:val="Obsahtabulky"/>
-              <w:widowControl w:val="false"/>
-              <w:rPr>
-                <w:sz w:val="20"/>
-                <w:szCs w:val="20"/>
-              </w:rPr>
-            </w:pPr>
-            <w:r>
-              <w:rPr>
-                <w:sz w:val="20"/>
-                <w:szCs w:val="20"/>
-              </w:rPr>
-              <w:t>{% endif %}{% if addr.po_box %}Postfach {{ addr.po_box }}</w:t>
-            </w:r>
-          </w:p>
-          <w:p>
-            <w:pPr>
-              <w:pStyle w:val="Obsahtabulky"/>
-              <w:widowControl w:val="false"/>
-              <w:rPr>
-                <w:sz w:val="20"/>
-                <w:szCs w:val="20"/>
-              </w:rPr>
-            </w:pPr>
-            <w:r>
-              <w:rPr>
-                <w:sz w:val="20"/>
-                <w:szCs w:val="20"/>
-              </w:rPr>
-              <w:t>{% endif %}{{ addr.</w:t>
+              <w:t>street_and_number</w:t>
+            </w:r>
+            <w:r>
+              <w:rPr>
+                <w:sz w:val="20"/>
+                <w:szCs w:val="20"/>
+              </w:rPr>
+              <w:t xml:space="preserve"> }}</w:t>
+            </w:r>
+          </w:p>
+          <w:p>
+            <w:pPr>
+              <w:pStyle w:val="Obsahtabulky"/>
+              <w:widowControl w:val="false"/>
+              <w:rPr>
+                <w:sz w:val="20"/>
+                <w:szCs w:val="20"/>
+              </w:rPr>
+            </w:pPr>
+            <w:r>
+              <w:rPr>
+                <w:sz w:val="20"/>
+                <w:szCs w:val="20"/>
+              </w:rPr>
+              <w:t>{{ addr.postcode }} {{ addr.</w:t>
             </w:r>
             <w:r>
               <w:rPr>
@@ -311,7 +379,7 @@
                 <w:szCs w:val="20"/>
                 <w:lang w:val="cs-CZ" w:eastAsia="zh-CN" w:bidi="hi-IN"/>
               </w:rPr>
-              <w:t>street_and_number</w:t>
+              <w:t>town</w:t>
             </w:r>
             <w:r>
               <w:rPr>
@@ -335,7 +403,58 @@
                 <w:sz w:val="20"/>
                 <w:szCs w:val="20"/>
               </w:rPr>
-              <w:t>{{ addr.postcode }} {{ addr.</w:t>
+              <w:t>{{ addr.country }}</w:t>
+            </w:r>
+          </w:p>
+          <w:p>
+            <w:pPr>
+              <w:pStyle w:val="Obsahtabulky"/>
+              <w:widowControl w:val="false"/>
+              <w:rPr>
+                <w:sz w:val="20"/>
+                <w:szCs w:val="20"/>
+              </w:rPr>
+            </w:pPr>
+            <w:r>
+              <w:rPr>
+                <w:sz w:val="20"/>
+                <w:szCs w:val="20"/>
+              </w:rPr>
+              <w:t>{%- if not addr.organisation_name %}</w:t>
+            </w:r>
+          </w:p>
+          <w:p>
+            <w:pPr>
+              <w:pStyle w:val="Obsahtabulky"/>
+              <w:widowControl w:val="false"/>
+              <w:rPr>
+                <w:sz w:val="20"/>
+                <w:szCs w:val="20"/>
+              </w:rPr>
+            </w:pPr>
+            <w:r>
+              <w:rPr>
+                <w:sz w:val="20"/>
+                <w:szCs w:val="20"/>
+              </w:rPr>
+              <w:t>{% endif %}</w:t>
+            </w:r>
+          </w:p>
+          <w:p>
+            <w:pPr>
+              <w:pStyle w:val="Obsahtabulky"/>
+              <w:widowControl w:val="false"/>
+              <w:rPr>
+                <w:sz w:val="20"/>
+                <w:szCs w:val="20"/>
+              </w:rPr>
+            </w:pPr>
+            <w:r>
+              <w:rPr>
+                <w:sz w:val="20"/>
+                <w:szCs w:val="20"/>
+              </w:rPr>
+              <w:t>{%- if not addr.</w:t>
             </w:r>
             <w:r>
               <w:rPr>
@@ -345,48 +464,14 @@
                 <w:szCs w:val="20"/>
                 <w:lang w:val="cs-CZ" w:eastAsia="zh-CN" w:bidi="hi-IN"/>
               </w:rPr>
-              <w:t>town</w:t>
-            </w:r>
-            <w:r>
-              <w:rPr>
-                <w:sz w:val="20"/>
-                <w:szCs w:val="20"/>
-              </w:rPr>
-              <w:t xml:space="preserve"> }}</w:t>
-            </w:r>
-          </w:p>
-          <w:p>
-            <w:pPr>
-              <w:pStyle w:val="Obsahtabulky"/>
-              <w:widowControl w:val="false"/>
-              <w:rPr>
-                <w:sz w:val="20"/>
-                <w:szCs w:val="20"/>
-              </w:rPr>
-            </w:pPr>
-            <w:r>
-              <w:rPr>
-                <w:sz w:val="20"/>
-                <w:szCs w:val="20"/>
-              </w:rPr>
-              <w:t>{{ addr.country }}</w:t>
-            </w:r>
-          </w:p>
-          <w:p>
-            <w:pPr>
-              <w:pStyle w:val="Obsahtabulky"/>
-              <w:widowControl w:val="false"/>
-              <w:rPr>
-                <w:sz w:val="20"/>
-                <w:szCs w:val="20"/>
-              </w:rPr>
-            </w:pPr>
-            <w:r>
-              <w:rPr>
-                <w:sz w:val="20"/>
-                <w:szCs w:val="20"/>
-              </w:rPr>
-              <w:t>{%- if not addr.organisation_name %}</w:t>
+              <w:t>address_addition_1</w:t>
+            </w:r>
+            <w:r>
+              <w:rPr>
+                <w:sz w:val="20"/>
+                <w:szCs w:val="20"/>
+              </w:rPr>
+              <w:t xml:space="preserve"> %}</w:t>
             </w:r>
           </w:p>
           <w:p>
@@ -430,7 +515,58 @@
                 <w:szCs w:val="20"/>
                 <w:lang w:val="cs-CZ" w:eastAsia="zh-CN" w:bidi="hi-IN"/>
               </w:rPr>
-              <w:t>address_addition</w:t>
+              <w:t>address_addition_2</w:t>
+            </w:r>
+            <w:r>
+              <w:rPr>
+                <w:sz w:val="20"/>
+                <w:szCs w:val="20"/>
+              </w:rPr>
+              <w:t xml:space="preserve"> %}</w:t>
+            </w:r>
+          </w:p>
+          <w:p>
+            <w:pPr>
+              <w:pStyle w:val="Obsahtabulky"/>
+              <w:widowControl w:val="false"/>
+              <w:rPr>
+                <w:sz w:val="20"/>
+                <w:szCs w:val="20"/>
+              </w:rPr>
+            </w:pPr>
+            <w:r>
+              <w:rPr>
+                <w:sz w:val="20"/>
+                <w:szCs w:val="20"/>
+              </w:rPr>
+              <w:t>{% endif %}</w:t>
+            </w:r>
+          </w:p>
+          <w:p>
+            <w:pPr>
+              <w:pStyle w:val="Obsahtabulky"/>
+              <w:widowControl w:val="false"/>
+              <w:rPr>
+                <w:sz w:val="20"/>
+                <w:szCs w:val="20"/>
+              </w:rPr>
+            </w:pPr>
+            <w:r>
+              <w:rPr>
+                <w:sz w:val="20"/>
+                <w:szCs w:val="20"/>
+              </w:rPr>
+              <w:t>{%- if not addr.</w:t>
+            </w:r>
+            <w:r>
+              <w:rPr>
+                <w:rFonts w:eastAsia="Droid Sans Fallback" w:cs="FreeSans"/>
+                <w:color w:val="00000A"/>
+                <w:sz w:val="20"/>
+                <w:szCs w:val="20"/>
+                <w:lang w:val="cs-CZ" w:eastAsia="zh-CN" w:bidi="hi-IN"/>
+              </w:rPr>
+              <w:t>address_addition_3</w:t>
             </w:r>
             <w:r>
               <w:rPr>
@@ -517,14 +653,7 @@
                 <w:sz w:val="20"/>
                 <w:szCs w:val="20"/>
               </w:rPr>
-              <w:t>{</w:t>
-            </w:r>
-            <w:r>
-              <w:rPr>
-                <w:sz w:val="20"/>
-                <w:szCs w:val="20"/>
-              </w:rPr>
-              <w:t>%tc endfor %}</w:t>
+              <w:t>{%tc endfor %}</w:t>
             </w:r>
           </w:p>
         </w:tc>
@@ -577,10 +706,7 @@
         </w:rPr>
       </w:pPr>
       <w:r>
-        <w:rPr>
-          <w:sz w:val="20"/>
-          <w:szCs w:val="20"/>
-        </w:rPr>
+        <w:rPr/>
       </w:r>
     </w:p>
     <w:sectPr>

</xml_diff>

<commit_message>
fix(api): remove unnecessary string from export template
</commit_message>
<xml_diff>
--- a/api/mysagw/identity/templates/identity-labels.docx
+++ b/api/mysagw/identity/templates/identity-labels.docx
@@ -270,21 +270,7 @@
                 <w:sz w:val="20"/>
                 <w:szCs w:val="20"/>
               </w:rPr>
-              <w:t>{% endif %}</w:t>
-            </w:r>
-            <w:r>
-              <w:rPr>
-                <w:sz w:val="20"/>
-                <w:szCs w:val="20"/>
-              </w:rPr>
-              <w:t>{</w:t>
-            </w:r>
-            <w:r>
-              <w:rPr>
-                <w:sz w:val="20"/>
-                <w:szCs w:val="20"/>
-              </w:rPr>
-              <w:t xml:space="preserve">% </w:t>
+              <w:t xml:space="preserve">{% endif %}{% </w:t>
             </w:r>
             <w:r>
               <w:rPr>
@@ -318,7 +304,7 @@
                 <w:sz w:val="20"/>
                 <w:szCs w:val="20"/>
               </w:rPr>
-              <w:t>{% endif %}{% if addr.po_box %}Postfach {{ addr.po_box }}</w:t>
+              <w:t>{% endif %}{% if addr.po_box %}{{ addr.po_box }}</w:t>
             </w:r>
           </w:p>
           <w:p>
@@ -712,7 +698,7 @@
     <w:sectPr>
       <w:type w:val="nextPage"/>
       <w:pgSz w:w="11906" w:h="16838"/>
-      <w:pgMar w:left="1134" w:right="1134" w:header="0" w:top="1134" w:footer="0" w:bottom="1134" w:gutter="0"/>
+      <w:pgMar w:left="1134" w:right="1134" w:gutter="0" w:header="0" w:top="1134" w:footer="0" w:bottom="1134"/>
       <w:pgNumType w:fmt="decimal"/>
       <w:formProt w:val="false"/>
       <w:textDirection w:val="lrTb"/>

</xml_diff>

<commit_message>
fix(api): add title to identity export
</commit_message>
<xml_diff>
--- a/api/mysagw/identity/templates/identity-labels.docx
+++ b/api/mysagw/identity/templates/identity-labels.docx
@@ -168,7 +168,31 @@
                 <w:sz w:val="20"/>
                 <w:szCs w:val="20"/>
               </w:rPr>
-              <w:t xml:space="preserve">{% endif %}{{ </w:t>
+              <w:t>{% endif %}</w:t>
+            </w:r>
+          </w:p>
+          <w:p>
+            <w:pPr>
+              <w:pStyle w:val="Obsahtabulky"/>
+              <w:widowControl w:val="false"/>
+              <w:rPr>
+                <w:sz w:val="20"/>
+                <w:szCs w:val="20"/>
+              </w:rPr>
+            </w:pPr>
+            <w:r>
+              <w:rPr>
+                <w:sz w:val="20"/>
+                <w:szCs w:val="20"/>
+              </w:rPr>
+              <w:t xml:space="preserve">{% if addr.localized_title %}{{ addr.localized_title }}{% endif %} </w:t>
+            </w:r>
+            <w:r>
+              <w:rPr>
+                <w:sz w:val="20"/>
+                <w:szCs w:val="20"/>
+              </w:rPr>
+              <w:t xml:space="preserve">{{ </w:t>
             </w:r>
             <w:r>
               <w:rPr>
@@ -893,5 +917,18 @@
     </w:pPr>
     <w:rPr/>
   </w:style>
+  <w:style w:type="paragraph" w:styleId="TableHeading">
+    <w:name w:val="Table Heading"/>
+    <w:basedOn w:val="TableContents"/>
+    <w:qFormat/>
+    <w:pPr>
+      <w:suppressLineNumbers/>
+      <w:jc w:val="center"/>
+    </w:pPr>
+    <w:rPr>
+      <w:b/>
+      <w:bCs/>
+    </w:rPr>
+  </w:style>
 </w:styles>
 </file>
</xml_diff>